<commit_message>
[ADD/UPDATE] Update Rapport.docx + Add Rapport.pdf
</commit_message>
<xml_diff>
--- a/RAPPORT.docx
+++ b/RAPPORT.docx
@@ -7,6 +7,8 @@
         <w:pStyle w:val="Titre1"/>
       </w:pPr>
       <w:bookmarkStart w:id="0" w:name="_Toc505549536"/>
+      <w:bookmarkStart w:id="1" w:name="_GoBack"/>
+      <w:bookmarkEnd w:id="1"/>
       <w:r>
         <w:rPr>
           <w:noProof/>
@@ -70,7 +72,13 @@
       </w:r>
       <w:bookmarkEnd w:id="0"/>
     </w:p>
-    <w:p/>
+    <w:p>
+      <w:pPr>
+        <w:rPr>
+          <w:rFonts w:hint="eastAsia"/>
+        </w:rPr>
+      </w:pPr>
+    </w:p>
     <w:p>
       <w:pPr>
         <w:rPr>
@@ -102,6 +110,7 @@
         <w:pStyle w:val="Standard"/>
         <w:jc w:val="center"/>
         <w:rPr>
+          <w:rFonts w:hint="eastAsia"/>
           <w:sz w:val="72"/>
           <w:szCs w:val="72"/>
           <w:u w:val="single"/>
@@ -121,6 +130,7 @@
         <w:pStyle w:val="Standard"/>
         <w:jc w:val="center"/>
         <w:rPr>
+          <w:rFonts w:hint="eastAsia"/>
           <w:sz w:val="72"/>
           <w:szCs w:val="72"/>
           <w:u w:val="single"/>
@@ -140,6 +150,7 @@
         <w:pStyle w:val="Standard"/>
         <w:jc w:val="center"/>
         <w:rPr>
+          <w:rFonts w:hint="eastAsia"/>
           <w:sz w:val="72"/>
           <w:szCs w:val="72"/>
           <w:u w:val="single"/>
@@ -171,6 +182,7 @@
         <w:pStyle w:val="Standard"/>
         <w:jc w:val="center"/>
         <w:rPr>
+          <w:rFonts w:hint="eastAsia"/>
           <w:sz w:val="72"/>
           <w:szCs w:val="72"/>
           <w:u w:val="single"/>
@@ -190,6 +202,7 @@
         <w:pStyle w:val="Standard"/>
         <w:jc w:val="center"/>
         <w:rPr>
+          <w:rFonts w:hint="eastAsia"/>
           <w:sz w:val="72"/>
           <w:szCs w:val="72"/>
           <w:u w:val="single"/>
@@ -210,6 +223,7 @@
         <w:pStyle w:val="Standard"/>
         <w:jc w:val="center"/>
         <w:rPr>
+          <w:rFonts w:hint="eastAsia"/>
           <w:sz w:val="72"/>
           <w:szCs w:val="72"/>
           <w:u w:val="single"/>
@@ -259,7 +273,7 @@
       <w:pPr>
         <w:pStyle w:val="Standard"/>
         <w:rPr>
-          <w:rFonts w:ascii="ArialMT" w:hAnsi="ArialMT"/>
+          <w:rFonts w:ascii="ArialMT" w:hAnsi="ArialMT" w:hint="eastAsia"/>
           <w:color w:val="1155CD"/>
           <w:sz w:val="36"/>
           <w:szCs w:val="36"/>
@@ -270,7 +284,7 @@
       <w:pPr>
         <w:pStyle w:val="Standard"/>
         <w:rPr>
-          <w:rFonts w:ascii="ArialMT" w:hAnsi="ArialMT"/>
+          <w:rFonts w:ascii="ArialMT" w:hAnsi="ArialMT" w:hint="eastAsia"/>
           <w:color w:val="1155CD"/>
           <w:sz w:val="36"/>
           <w:szCs w:val="36"/>
@@ -281,7 +295,7 @@
       <w:pPr>
         <w:pStyle w:val="Standard"/>
         <w:rPr>
-          <w:rFonts w:ascii="ArialMT" w:hAnsi="ArialMT"/>
+          <w:rFonts w:ascii="ArialMT" w:hAnsi="ArialMT" w:hint="eastAsia"/>
           <w:color w:val="1155CD"/>
           <w:sz w:val="36"/>
           <w:szCs w:val="36"/>
@@ -292,7 +306,7 @@
       <w:pPr>
         <w:pStyle w:val="Standard"/>
         <w:rPr>
-          <w:rFonts w:ascii="ArialMT" w:hAnsi="ArialMT"/>
+          <w:rFonts w:ascii="ArialMT" w:hAnsi="ArialMT" w:hint="eastAsia"/>
           <w:color w:val="1155CD"/>
           <w:sz w:val="36"/>
           <w:szCs w:val="36"/>
@@ -303,7 +317,7 @@
       <w:pPr>
         <w:pStyle w:val="Standard"/>
         <w:rPr>
-          <w:rFonts w:ascii="ArialMT" w:hAnsi="ArialMT"/>
+          <w:rFonts w:ascii="ArialMT" w:hAnsi="ArialMT" w:hint="eastAsia"/>
           <w:color w:val="1155CD"/>
           <w:sz w:val="36"/>
           <w:szCs w:val="36"/>
@@ -314,7 +328,7 @@
       <w:pPr>
         <w:pStyle w:val="Standard"/>
         <w:rPr>
-          <w:rFonts w:ascii="ArialMT" w:hAnsi="ArialMT"/>
+          <w:rFonts w:ascii="ArialMT" w:hAnsi="ArialMT" w:hint="eastAsia"/>
           <w:color w:val="1155CD"/>
           <w:sz w:val="36"/>
           <w:szCs w:val="36"/>
@@ -325,7 +339,7 @@
       <w:pPr>
         <w:pStyle w:val="Standard"/>
         <w:rPr>
-          <w:rFonts w:ascii="ArialMT" w:hAnsi="ArialMT"/>
+          <w:rFonts w:ascii="ArialMT" w:hAnsi="ArialMT" w:hint="eastAsia"/>
           <w:color w:val="1155CD"/>
           <w:sz w:val="36"/>
           <w:szCs w:val="36"/>
@@ -336,7 +350,7 @@
       <w:pPr>
         <w:pStyle w:val="Standard"/>
         <w:rPr>
-          <w:rFonts w:ascii="ArialMT" w:hAnsi="ArialMT"/>
+          <w:rFonts w:ascii="ArialMT" w:hAnsi="ArialMT" w:hint="eastAsia"/>
           <w:color w:val="1155CD"/>
           <w:sz w:val="36"/>
           <w:szCs w:val="36"/>
@@ -792,7 +806,6 @@
         </w:r>
         <w:r>
           <w:rPr>
-            <w:rFonts w:hint="eastAsia"/>
             <w:noProof/>
             <w:webHidden/>
           </w:rPr>
@@ -865,7 +878,6 @@
         </w:r>
         <w:r>
           <w:rPr>
-            <w:rFonts w:hint="eastAsia"/>
             <w:noProof/>
             <w:webHidden/>
           </w:rPr>
@@ -1148,7 +1160,6 @@
         </w:r>
         <w:r>
           <w:rPr>
-            <w:rFonts w:hint="eastAsia"/>
             <w:noProof/>
             <w:webHidden/>
           </w:rPr>
@@ -1221,7 +1232,6 @@
         </w:r>
         <w:r>
           <w:rPr>
-            <w:rFonts w:hint="eastAsia"/>
             <w:noProof/>
             <w:webHidden/>
           </w:rPr>
@@ -1364,7 +1374,6 @@
         </w:r>
         <w:r>
           <w:rPr>
-            <w:rFonts w:hint="eastAsia"/>
             <w:noProof/>
             <w:webHidden/>
           </w:rPr>
@@ -1437,7 +1446,6 @@
         </w:r>
         <w:r>
           <w:rPr>
-            <w:rFonts w:hint="eastAsia"/>
             <w:noProof/>
             <w:webHidden/>
           </w:rPr>
@@ -1510,7 +1518,6 @@
         </w:r>
         <w:r>
           <w:rPr>
-            <w:rFonts w:hint="eastAsia"/>
             <w:noProof/>
             <w:webHidden/>
           </w:rPr>
@@ -1583,7 +1590,6 @@
         </w:r>
         <w:r>
           <w:rPr>
-            <w:rFonts w:hint="eastAsia"/>
             <w:noProof/>
             <w:webHidden/>
           </w:rPr>
@@ -1923,8 +1929,6 @@
           <w:rFonts w:hint="eastAsia"/>
         </w:rPr>
       </w:pPr>
-      <w:bookmarkStart w:id="1" w:name="_GoBack"/>
-      <w:bookmarkEnd w:id="1"/>
     </w:p>
     <w:p>
       <w:pPr>
@@ -3197,21 +3201,7 @@
           <w:sz w:val="36"/>
           <w:szCs w:val="36"/>
         </w:rPr>
-        <w:t xml:space="preserve"> </w:t>
-      </w:r>
-      <w:r>
-        <w:rPr>
-          <w:sz w:val="36"/>
-          <w:szCs w:val="36"/>
-        </w:rPr>
-        <w:t>Pour plus de détails, veuillez-vous reporter à la section</w:t>
-      </w:r>
-      <w:r>
-        <w:rPr>
-          <w:sz w:val="36"/>
-          <w:szCs w:val="36"/>
-        </w:rPr>
-        <w:t xml:space="preserve"> </w:t>
+        <w:t xml:space="preserve"> Pour plus de détails, veuillez-vous reporter à la section </w:t>
       </w:r>
       <w:hyperlink w:anchor="_3-_NetLink_online:" w:history="1">
         <w:r>
@@ -6837,21 +6827,7 @@
         <w:rPr>
           <w:lang w:eastAsia="zh-CN" w:bidi="hi-IN"/>
         </w:rPr>
-        <w:t xml:space="preserve"> Nous avons donc à présent la personne P10 qui « </w:t>
-      </w:r>
-      <w:proofErr w:type="spellStart"/>
-      <w:r>
-        <w:rPr>
-          <w:lang w:eastAsia="zh-CN" w:bidi="hi-IN"/>
-        </w:rPr>
-        <w:t>a</w:t>
-      </w:r>
-      <w:proofErr w:type="spellEnd"/>
-      <w:r>
-        <w:rPr>
-          <w:lang w:eastAsia="zh-CN" w:bidi="hi-IN"/>
-        </w:rPr>
-        <w:t xml:space="preserve"> une relation familial</w:t>
+        <w:t xml:space="preserve"> Nous avons donc à présent la personne P10 qui « a une relation familial</w:t>
       </w:r>
       <w:r>
         <w:rPr>
@@ -9921,7 +9897,7 @@
 </file>
 
 <file path=customXml/itemProps1.xml><?xml version="1.0" encoding="utf-8"?>
-<ds:datastoreItem xmlns:ds="http://schemas.openxmlformats.org/officeDocument/2006/customXml" ds:itemID="{820F0921-C3F7-4611-A163-B57D8F404AA2}">
+<ds:datastoreItem xmlns:ds="http://schemas.openxmlformats.org/officeDocument/2006/customXml" ds:itemID="{5A86AC45-408E-4035-B61F-FD83D3A2E154}">
   <ds:schemaRefs>
     <ds:schemaRef ds:uri="http://schemas.openxmlformats.org/officeDocument/2006/bibliography"/>
   </ds:schemaRefs>

</xml_diff>